<commit_message>
wat extra plots random search hyperparam
</commit_message>
<xml_diff>
--- a/randomsearchplots.docx
+++ b/randomsearchplots.docx
@@ -58,7 +58,7 @@
           <w:lang w:val="en-US"/>
         </w:rPr>
         <w:drawing>
-          <wp:inline distT="0" distB="0" distL="0" distR="0">
+          <wp:inline distT="0" distB="0" distL="0" distR="0" wp14:anchorId="5D737E8C" wp14:editId="32CAA14B">
             <wp:extent cx="4572000" cy="3335655"/>
             <wp:effectExtent l="0" t="0" r="0" b="0"/>
             <wp:docPr id="1" name="Afbeelding 1"/>
@@ -126,7 +126,7 @@
           <w:lang w:val="en-US"/>
         </w:rPr>
         <w:drawing>
-          <wp:inline distT="0" distB="0" distL="0" distR="0">
+          <wp:inline distT="0" distB="0" distL="0" distR="0" wp14:anchorId="229A8B52" wp14:editId="1DDF90CC">
             <wp:extent cx="4775200" cy="3538855"/>
             <wp:effectExtent l="0" t="0" r="0" b="0"/>
             <wp:docPr id="2" name="Afbeelding 2"/>
@@ -203,7 +203,7 @@
           <w:lang w:val="en-US"/>
         </w:rPr>
         <w:drawing>
-          <wp:inline distT="0" distB="0" distL="0" distR="0">
+          <wp:inline distT="0" distB="0" distL="0" distR="0" wp14:anchorId="24C2AAF1" wp14:editId="5B24A84E">
             <wp:extent cx="4800600" cy="3538855"/>
             <wp:effectExtent l="0" t="0" r="0" b="0"/>
             <wp:docPr id="6" name="Afbeelding 6"/>
@@ -263,12 +263,7 @@
       </w:r>
       <w:proofErr w:type="spellStart"/>
       <w:r>
-        <w:t>sigma</w:t>
-      </w:r>
-      <w:bookmarkStart w:id="0" w:name="_GoBack"/>
-      <w:bookmarkEnd w:id="0"/>
-      <w:r>
-        <w:t>_f</w:t>
+        <w:t>sigma_f</w:t>
       </w:r>
       <w:proofErr w:type="spellEnd"/>
       <w:r>
@@ -292,7 +287,7 @@
           <w:lang w:val="en-US"/>
         </w:rPr>
         <w:drawing>
-          <wp:inline distT="0" distB="0" distL="0" distR="0">
+          <wp:inline distT="0" distB="0" distL="0" distR="0" wp14:anchorId="2859A07D" wp14:editId="116EA152">
             <wp:extent cx="4800600" cy="3538855"/>
             <wp:effectExtent l="0" t="0" r="0" b="0"/>
             <wp:docPr id="5" name="Afbeelding 5"/>
@@ -340,6 +335,301 @@
           </wp:inline>
         </w:drawing>
       </w:r>
+    </w:p>
+    <w:p/>
+    <w:p/>
+    <w:p/>
+    <w:p/>
+    <w:p/>
+    <w:p/>
+    <w:p/>
+    <w:p/>
+    <w:p>
+      <w:proofErr w:type="spellStart"/>
+      <w:r>
+        <w:t>Det</w:t>
+      </w:r>
+      <w:proofErr w:type="spellEnd"/>
+      <w:r>
+        <w:t xml:space="preserve"> = 30, 3 andere </w:t>
+      </w:r>
+      <w:proofErr w:type="spellStart"/>
+      <w:r>
+        <w:t>param</w:t>
+      </w:r>
+      <w:proofErr w:type="spellEnd"/>
+      <w:r>
+        <w:t xml:space="preserve"> = 1:</w:t>
+      </w:r>
+    </w:p>
+    <w:p>
+      <w:r>
+        <w:t>Conclusie, w_0 lijkt weer onbelangrijk, hier is er wel optimale l_0 rond 1</w:t>
+      </w:r>
+    </w:p>
+    <w:p>
+      <w:r>
+        <w:rPr>
+          <w:noProof/>
+          <w:lang w:val="en-US"/>
+        </w:rPr>
+        <w:drawing>
+          <wp:inline distT="0" distB="0" distL="0" distR="0" wp14:anchorId="5C2F8C52" wp14:editId="27271536">
+            <wp:extent cx="4775200" cy="3538855"/>
+            <wp:effectExtent l="0" t="0" r="0" b="0"/>
+            <wp:docPr id="3" name="Afbeelding 1"/>
+            <wp:cNvGraphicFramePr>
+              <a:graphicFrameLocks xmlns:a="http://schemas.openxmlformats.org/drawingml/2006/main" noChangeAspect="1"/>
+            </wp:cNvGraphicFramePr>
+            <a:graphic xmlns:a="http://schemas.openxmlformats.org/drawingml/2006/main">
+              <a:graphicData uri="http://schemas.openxmlformats.org/drawingml/2006/picture">
+                <pic:pic xmlns:pic="http://schemas.openxmlformats.org/drawingml/2006/picture">
+                  <pic:nvPicPr>
+                    <pic:cNvPr id="0" name="Picture 1"/>
+                    <pic:cNvPicPr>
+                      <a:picLocks noChangeAspect="1" noChangeArrowheads="1"/>
+                    </pic:cNvPicPr>
+                  </pic:nvPicPr>
+                  <pic:blipFill>
+                    <a:blip r:embed="rId9">
+                      <a:extLst>
+                        <a:ext uri="{28A0092B-C50C-407E-A947-70E740481C1C}">
+                          <a14:useLocalDpi xmlns:a14="http://schemas.microsoft.com/office/drawing/2010/main" val="0"/>
+                        </a:ext>
+                      </a:extLst>
+                    </a:blip>
+                    <a:srcRect/>
+                    <a:stretch>
+                      <a:fillRect/>
+                    </a:stretch>
+                  </pic:blipFill>
+                  <pic:spPr bwMode="auto">
+                    <a:xfrm>
+                      <a:off x="0" y="0"/>
+                      <a:ext cx="4775200" cy="3538855"/>
+                    </a:xfrm>
+                    <a:prstGeom prst="rect">
+                      <a:avLst/>
+                    </a:prstGeom>
+                    <a:noFill/>
+                    <a:ln>
+                      <a:noFill/>
+                    </a:ln>
+                  </pic:spPr>
+                </pic:pic>
+              </a:graphicData>
+            </a:graphic>
+          </wp:inline>
+        </w:drawing>
+      </w:r>
+    </w:p>
+    <w:p/>
+    <w:p>
+      <w:proofErr w:type="spellStart"/>
+      <w:r>
+        <w:t>sigma_n</w:t>
+      </w:r>
+      <w:proofErr w:type="spellEnd"/>
+      <w:r>
+        <w:t xml:space="preserve"> = </w:t>
+      </w:r>
+      <w:proofErr w:type="spellStart"/>
+      <w:r>
+        <w:t>sigma_f</w:t>
+      </w:r>
+      <w:proofErr w:type="spellEnd"/>
+      <w:r>
+        <w:t xml:space="preserve"> = 1</w:t>
+      </w:r>
+      <w:r>
+        <w:rPr>
+          <w:vertAlign w:val="superscript"/>
+        </w:rPr>
+        <w:t>e</w:t>
+      </w:r>
+      <w:r>
+        <w:t>1</w:t>
+      </w:r>
+      <w:r>
+        <w:t>, w = 1</w:t>
+      </w:r>
+    </w:p>
+    <w:p>
+      <w:proofErr w:type="spellStart"/>
+      <w:r>
+        <w:t>thetaL</w:t>
+      </w:r>
+      <w:proofErr w:type="spellEnd"/>
+      <w:r>
+        <w:t xml:space="preserve"> = 1</w:t>
+      </w:r>
+      <w:r>
+        <w:rPr>
+          <w:vertAlign w:val="superscript"/>
+        </w:rPr>
+        <w:t>e</w:t>
+      </w:r>
+      <w:r>
+        <w:t xml:space="preserve">1, </w:t>
+      </w:r>
+      <w:proofErr w:type="spellStart"/>
+      <w:r>
+        <w:t>thetaU</w:t>
+      </w:r>
+      <w:proofErr w:type="spellEnd"/>
+      <w:r>
+        <w:t xml:space="preserve"> = 1</w:t>
+      </w:r>
+      <w:r>
+        <w:rPr>
+          <w:vertAlign w:val="superscript"/>
+        </w:rPr>
+        <w:t>e</w:t>
+      </w:r>
+      <w:r>
+        <w:t>5</w:t>
+      </w:r>
+    </w:p>
+    <w:p>
+      <w:r>
+        <w:t>conclusie: l_0 rond 1 of 10 optimaal</w:t>
+      </w:r>
+    </w:p>
+    <w:p/>
+    <w:p>
+      <w:r>
+        <w:rPr>
+          <w:noProof/>
+          <w:lang w:val="en-US"/>
+        </w:rPr>
+        <w:drawing>
+          <wp:inline distT="0" distB="0" distL="0" distR="0" wp14:anchorId="588F1109" wp14:editId="4AF5B18D">
+            <wp:extent cx="4419600" cy="3538855"/>
+            <wp:effectExtent l="0" t="0" r="0" b="0"/>
+            <wp:docPr id="4" name="Afbeelding 2"/>
+            <wp:cNvGraphicFramePr>
+              <a:graphicFrameLocks xmlns:a="http://schemas.openxmlformats.org/drawingml/2006/main" noChangeAspect="1"/>
+            </wp:cNvGraphicFramePr>
+            <a:graphic xmlns:a="http://schemas.openxmlformats.org/drawingml/2006/main">
+              <a:graphicData uri="http://schemas.openxmlformats.org/drawingml/2006/picture">
+                <pic:pic xmlns:pic="http://schemas.openxmlformats.org/drawingml/2006/picture">
+                  <pic:nvPicPr>
+                    <pic:cNvPr id="0" name="Picture 2"/>
+                    <pic:cNvPicPr>
+                      <a:picLocks noChangeAspect="1" noChangeArrowheads="1"/>
+                    </pic:cNvPicPr>
+                  </pic:nvPicPr>
+                  <pic:blipFill>
+                    <a:blip r:embed="rId10">
+                      <a:extLst>
+                        <a:ext uri="{28A0092B-C50C-407E-A947-70E740481C1C}">
+                          <a14:useLocalDpi xmlns:a14="http://schemas.microsoft.com/office/drawing/2010/main" val="0"/>
+                        </a:ext>
+                      </a:extLst>
+                    </a:blip>
+                    <a:srcRect/>
+                    <a:stretch>
+                      <a:fillRect/>
+                    </a:stretch>
+                  </pic:blipFill>
+                  <pic:spPr bwMode="auto">
+                    <a:xfrm>
+                      <a:off x="0" y="0"/>
+                      <a:ext cx="4419600" cy="3538855"/>
+                    </a:xfrm>
+                    <a:prstGeom prst="rect">
+                      <a:avLst/>
+                    </a:prstGeom>
+                    <a:noFill/>
+                    <a:ln>
+                      <a:noFill/>
+                    </a:ln>
+                  </pic:spPr>
+                </pic:pic>
+              </a:graphicData>
+            </a:graphic>
+          </wp:inline>
+        </w:drawing>
+      </w:r>
+    </w:p>
+    <w:p/>
+    <w:p/>
+    <w:p>
+      <w:proofErr w:type="spellStart"/>
+      <w:r>
+        <w:t>sigma_f</w:t>
+      </w:r>
+      <w:proofErr w:type="spellEnd"/>
+      <w:r>
+        <w:t xml:space="preserve"> = 1</w:t>
+      </w:r>
+      <w:r>
+        <w:rPr>
+          <w:vertAlign w:val="superscript"/>
+        </w:rPr>
+        <w:t>e</w:t>
+      </w:r>
+      <w:r>
+        <w:t>3, w = 1, v_0 = 1</w:t>
+      </w:r>
+    </w:p>
+    <w:p>
+      <w:bookmarkStart w:id="0" w:name="_GoBack"/>
+      <w:r>
+        <w:rPr>
+          <w:noProof/>
+          <w:lang w:val="en-US"/>
+        </w:rPr>
+        <w:drawing>
+          <wp:inline distT="0" distB="0" distL="0" distR="0" wp14:anchorId="38D7C9F6" wp14:editId="714FC6FF">
+            <wp:extent cx="4775200" cy="3538855"/>
+            <wp:effectExtent l="0" t="0" r="0" b="0"/>
+            <wp:docPr id="7" name="Afbeelding 3"/>
+            <wp:cNvGraphicFramePr>
+              <a:graphicFrameLocks xmlns:a="http://schemas.openxmlformats.org/drawingml/2006/main" noChangeAspect="1"/>
+            </wp:cNvGraphicFramePr>
+            <a:graphic xmlns:a="http://schemas.openxmlformats.org/drawingml/2006/main">
+              <a:graphicData uri="http://schemas.openxmlformats.org/drawingml/2006/picture">
+                <pic:pic xmlns:pic="http://schemas.openxmlformats.org/drawingml/2006/picture">
+                  <pic:nvPicPr>
+                    <pic:cNvPr id="0" name="Picture 3"/>
+                    <pic:cNvPicPr>
+                      <a:picLocks noChangeAspect="1" noChangeArrowheads="1"/>
+                    </pic:cNvPicPr>
+                  </pic:nvPicPr>
+                  <pic:blipFill>
+                    <a:blip r:embed="rId11">
+                      <a:extLst>
+                        <a:ext uri="{28A0092B-C50C-407E-A947-70E740481C1C}">
+                          <a14:useLocalDpi xmlns:a14="http://schemas.microsoft.com/office/drawing/2010/main" val="0"/>
+                        </a:ext>
+                      </a:extLst>
+                    </a:blip>
+                    <a:srcRect/>
+                    <a:stretch>
+                      <a:fillRect/>
+                    </a:stretch>
+                  </pic:blipFill>
+                  <pic:spPr bwMode="auto">
+                    <a:xfrm>
+                      <a:off x="0" y="0"/>
+                      <a:ext cx="4775200" cy="3538855"/>
+                    </a:xfrm>
+                    <a:prstGeom prst="rect">
+                      <a:avLst/>
+                    </a:prstGeom>
+                    <a:noFill/>
+                    <a:ln>
+                      <a:noFill/>
+                    </a:ln>
+                  </pic:spPr>
+                </pic:pic>
+              </a:graphicData>
+            </a:graphic>
+          </wp:inline>
+        </w:drawing>
+      </w:r>
+      <w:bookmarkEnd w:id="0"/>
     </w:p>
     <w:sectPr>
       <w:pgSz w:w="11900" w:h="16840"/>

</xml_diff>